<commit_message>
Fix language in agreementTemplate about sellers address.
</commit_message>
<xml_diff>
--- a/public/agreementTemplate.docx
+++ b/public/agreementTemplate.docx
@@ -233,30 +233,6 @@
           <w:rtl w:val="0"/>
         </w:rPr>
         <w:t xml:space="preserve">sellers_current_address</w:t>
-      </w:r>
-      <w:r>
-        <w:rPr>
-          <w:rtl w:val="0"/>
-        </w:rPr>
-        <w:t xml:space="preserve">}}, City of {{</w:t>
-      </w:r>
-      <w:r>
-        <w:rPr>
-          <w:rtl w:val="0"/>
-        </w:rPr>
-        <w:t xml:space="preserve">sellers_current_city</w:t>
-      </w:r>
-      <w:r>
-        <w:rPr>
-          <w:rtl w:val="0"/>
-        </w:rPr>
-        <w:t xml:space="preserve">}}, State of {{</w:t>
-      </w:r>
-      <w:r>
-        <w:rPr>
-          <w:rtl w:val="0"/>
-        </w:rPr>
-        <w:t xml:space="preserve">sellers_current_state</w:t>
       </w:r>
       <w:r>
         <w:rPr>

</xml_diff>